<commit_message>
please take time to read the README text docu in the folders
</commit_message>
<xml_diff>
--- a/Content Management System.docx
+++ b/Content Management System.docx
@@ -1,128 +1,10 @@
 
 <file path=word/document.xml><?xml version="1.0" encoding="utf-8"?>
-<w:document xmlns:wpc="http://schemas.microsoft.com/office/word/2010/wordprocessingCanvas" xmlns:cx="http://schemas.microsoft.com/office/drawing/2014/chartex" xmlns:cx1="http://schemas.microsoft.com/office/drawing/2015/9/8/chartex" xmlns:cx2="http://schemas.microsoft.com/office/drawing/2015/10/21/chartex" xmlns:cx3="http://schemas.microsoft.com/office/drawing/2016/5/9/chartex" xmlns:cx4="http://schemas.microsoft.com/office/drawing/2016/5/10/chartex" xmlns:cx5="http://schemas.microsoft.com/office/drawing/2016/5/11/chartex" xmlns:cx6="http://schemas.microsoft.com/office/drawing/2016/5/12/chartex" xmlns:cx7="http://schemas.microsoft.com/office/drawing/2016/5/13/chartex" xmlns:cx8="http://schemas.microsoft.com/office/drawing/2016/5/14/chartex" xmlns:mc="http://schemas.openxmlformats.org/markup-compatibility/2006" xmlns:aink="http://schemas.microsoft.com/office/drawing/2016/ink" xmlns:am3d="http://schemas.microsoft.com/office/drawing/2017/model3d" xmlns:o="urn:schemas-microsoft-com:office:office" xmlns:r="http://schemas.openxmlformats.org/officeDocument/2006/relationships" xmlns:m="http://schemas.openxmlformats.org/officeDocument/2006/math" xmlns:v="urn:schemas-microsoft-com:vml" xmlns:wp14="http://schemas.microsoft.com/office/word/2010/wordprocessingDrawing" xmlns:wp="http://schemas.openxmlformats.org/drawingml/2006/wordprocessingDrawing" xmlns:w10="urn:schemas-microsoft-com:office:word" xmlns:w="http://schemas.openxmlformats.org/wordprocessingml/2006/main" xmlns:w14="http://schemas.microsoft.com/office/word/2010/wordml" xmlns:w15="http://schemas.microsoft.com/office/word/2012/wordml" xmlns:w16cid="http://schemas.microsoft.com/office/word/2016/wordml/cid" xmlns:w16se="http://schemas.microsoft.com/office/word/2015/wordml/symex" xmlns:wpg="http://schemas.microsoft.com/office/word/2010/wordprocessingGroup" xmlns:wpi="http://schemas.microsoft.com/office/word/2010/wordprocessingInk" xmlns:wne="http://schemas.microsoft.com/office/word/2006/wordml" xmlns:wps="http://schemas.microsoft.com/office/word/2010/wordprocessingShape" mc:Ignorable="w14 w15 w16se w16cid wp14">
+<w:document xmlns:wpc="http://schemas.microsoft.com/office/word/2010/wordprocessingCanvas" xmlns:mc="http://schemas.openxmlformats.org/markup-compatibility/2006" xmlns:o="urn:schemas-microsoft-com:office:office" xmlns:r="http://schemas.openxmlformats.org/officeDocument/2006/relationships" xmlns:m="http://schemas.openxmlformats.org/officeDocument/2006/math" xmlns:v="urn:schemas-microsoft-com:vml" xmlns:wp14="http://schemas.microsoft.com/office/word/2010/wordprocessingDrawing" xmlns:wp="http://schemas.openxmlformats.org/drawingml/2006/wordprocessingDrawing" xmlns:w10="urn:schemas-microsoft-com:office:word" xmlns:w="http://schemas.openxmlformats.org/wordprocessingml/2006/main" xmlns:w14="http://schemas.microsoft.com/office/word/2010/wordml" xmlns:w15="http://schemas.microsoft.com/office/word/2012/wordml" xmlns:wpg="http://schemas.microsoft.com/office/word/2010/wordprocessingGroup" xmlns:wpi="http://schemas.microsoft.com/office/word/2010/wordprocessingInk" xmlns:wne="http://schemas.microsoft.com/office/word/2006/wordml" xmlns:wps="http://schemas.microsoft.com/office/word/2010/wordprocessingShape" mc:Ignorable="w14 w15 wp14">
   <w:body>
     <w:p>
       <w:r>
-        <w:t xml:space="preserve">Content Management System (CMS) to use is </w:t>
-      </w:r>
-      <w:r>
-        <w:rPr>
-          <w:b/>
-        </w:rPr>
-        <w:t>Drupal</w:t>
-      </w:r>
-      <w:r>
-        <w:t xml:space="preserve">. </w:t>
-      </w:r>
-    </w:p>
-    <w:p>
-      <w:r>
-        <w:t xml:space="preserve">Features of Drupal </w:t>
-      </w:r>
-    </w:p>
-    <w:p>
-      <w:r>
-        <w:t xml:space="preserve">1.  New theme Engine </w:t>
-      </w:r>
-    </w:p>
-    <w:p>
-      <w:r>
-        <w:tab/>
-      </w:r>
-      <w:r>
-        <w:rPr>
-          <w:b/>
-        </w:rPr>
-        <w:t>Twig –</w:t>
-      </w:r>
-      <w:r>
-        <w:t xml:space="preserve"> is a PHP-based</w:t>
-      </w:r>
-      <w:r>
-        <w:t xml:space="preserve"> </w:t>
-      </w:r>
-      <w:r>
-        <w:t xml:space="preserve">that is flexible, fast and secure. Twigs’ template </w:t>
-      </w:r>
-      <w:r>
-        <w:t>is</w:t>
-      </w:r>
-      <w:r>
-        <w:t xml:space="preserve"> written</w:t>
-      </w:r>
-      <w:r>
-        <w:t xml:space="preserve"> in a syntax</w:t>
-      </w:r>
-      <w:r>
-        <w:t xml:space="preserve"> </w:t>
-      </w:r>
-      <w:r>
-        <w:t xml:space="preserve">less complex than PHPs’ template while being more secure. </w:t>
-      </w:r>
-    </w:p>
-    <w:p>
-      <w:r>
-        <w:t xml:space="preserve">2. Mobile first from the Get-Go </w:t>
-      </w:r>
-    </w:p>
-    <w:p>
-      <w:r>
-        <w:tab/>
-        <w:t xml:space="preserve">Built-in themes are responsive, it has an admin theme that can </w:t>
-      </w:r>
-      <w:r>
-        <w:t>adapt to different screen sizes and an admin toolbar</w:t>
-      </w:r>
-      <w:r>
-        <w:t xml:space="preserve"> that</w:t>
-      </w:r>
-      <w:r>
-        <w:t xml:space="preserve"> </w:t>
-      </w:r>
-      <w:r>
-        <w:t>works well on mobile devices</w:t>
-      </w:r>
-      <w:r>
-        <w:t xml:space="preserve">. It has a button “Back to Site” at the front page </w:t>
-      </w:r>
-      <w:r>
-        <w:t xml:space="preserve">and the tables can fit into any screen size without a hitch. </w:t>
-      </w:r>
-    </w:p>
-    <w:p>
-      <w:r>
-        <w:t xml:space="preserve">3. More HTML5 power </w:t>
-      </w:r>
-    </w:p>
-    <w:p>
-      <w:r>
-        <w:tab/>
-        <w:t xml:space="preserve">It gives you access to input fields (e.g. email, date, phone etc.) and more functionality and compatibility with mobile and handheld devices. </w:t>
-      </w:r>
-    </w:p>
-    <w:p>
-      <w:r>
-        <w:t>4. Multilingual ready</w:t>
-      </w:r>
-    </w:p>
-    <w:p>
-      <w:r>
-        <w:tab/>
-        <w:t xml:space="preserve">Admin interface has built-in translations and translation updates from the community are automatically updated. </w:t>
-      </w:r>
-      <w:r>
-        <w:t>Language-based View filtering and block visibility are also available when creating a page.</w:t>
-      </w:r>
-    </w:p>
-    <w:p>
-      <w:r>
-        <w:t xml:space="preserve">5. Manage your configuration </w:t>
-      </w:r>
-    </w:p>
-    <w:p>
-      <w:r>
-        <w:tab/>
+        <w:t>PLEASE READ ON THE CMS JOOMLA. THANK YOU.</w:t>
       </w:r>
       <w:bookmarkStart w:id="0" w:name="_GoBack"/>
       <w:bookmarkEnd w:id="0"/>
@@ -141,8 +23,8 @@
 </file>
 
 <file path=word/numbering.xml><?xml version="1.0" encoding="utf-8"?>
-<w:numbering xmlns:wpc="http://schemas.microsoft.com/office/word/2010/wordprocessingCanvas" xmlns:cx="http://schemas.microsoft.com/office/drawing/2014/chartex" xmlns:cx1="http://schemas.microsoft.com/office/drawing/2015/9/8/chartex" xmlns:cx2="http://schemas.microsoft.com/office/drawing/2015/10/21/chartex" xmlns:cx3="http://schemas.microsoft.com/office/drawing/2016/5/9/chartex" xmlns:cx4="http://schemas.microsoft.com/office/drawing/2016/5/10/chartex" xmlns:cx5="http://schemas.microsoft.com/office/drawing/2016/5/11/chartex" xmlns:cx6="http://schemas.microsoft.com/office/drawing/2016/5/12/chartex" xmlns:cx7="http://schemas.microsoft.com/office/drawing/2016/5/13/chartex" xmlns:cx8="http://schemas.microsoft.com/office/drawing/2016/5/14/chartex" xmlns:mc="http://schemas.openxmlformats.org/markup-compatibility/2006" xmlns:aink="http://schemas.microsoft.com/office/drawing/2016/ink" xmlns:am3d="http://schemas.microsoft.com/office/drawing/2017/model3d" xmlns:o="urn:schemas-microsoft-com:office:office" xmlns:r="http://schemas.openxmlformats.org/officeDocument/2006/relationships" xmlns:m="http://schemas.openxmlformats.org/officeDocument/2006/math" xmlns:v="urn:schemas-microsoft-com:vml" xmlns:wp14="http://schemas.microsoft.com/office/word/2010/wordprocessingDrawing" xmlns:wp="http://schemas.openxmlformats.org/drawingml/2006/wordprocessingDrawing" xmlns:w10="urn:schemas-microsoft-com:office:word" xmlns:w="http://schemas.openxmlformats.org/wordprocessingml/2006/main" xmlns:w14="http://schemas.microsoft.com/office/word/2010/wordml" xmlns:w15="http://schemas.microsoft.com/office/word/2012/wordml" xmlns:w16cid="http://schemas.microsoft.com/office/word/2016/wordml/cid" xmlns:w16se="http://schemas.microsoft.com/office/word/2015/wordml/symex" xmlns:wpg="http://schemas.microsoft.com/office/word/2010/wordprocessingGroup" xmlns:wpi="http://schemas.microsoft.com/office/word/2010/wordprocessingInk" xmlns:wne="http://schemas.microsoft.com/office/word/2006/wordml" xmlns:wps="http://schemas.microsoft.com/office/word/2010/wordprocessingShape" mc:Ignorable="w14 w15 w16se w16cid wp14">
-  <w:abstractNum w:abstractNumId="0" w15:restartNumberingAfterBreak="0">
+<w:numbering xmlns:wpc="http://schemas.microsoft.com/office/word/2010/wordprocessingCanvas" xmlns:mc="http://schemas.openxmlformats.org/markup-compatibility/2006" xmlns:o="urn:schemas-microsoft-com:office:office" xmlns:r="http://schemas.openxmlformats.org/officeDocument/2006/relationships" xmlns:m="http://schemas.openxmlformats.org/officeDocument/2006/math" xmlns:v="urn:schemas-microsoft-com:vml" xmlns:wp14="http://schemas.microsoft.com/office/word/2010/wordprocessingDrawing" xmlns:wp="http://schemas.openxmlformats.org/drawingml/2006/wordprocessingDrawing" xmlns:w10="urn:schemas-microsoft-com:office:word" xmlns:w="http://schemas.openxmlformats.org/wordprocessingml/2006/main" xmlns:w14="http://schemas.microsoft.com/office/word/2010/wordml" xmlns:w15="http://schemas.microsoft.com/office/word/2012/wordml" xmlns:wpg="http://schemas.microsoft.com/office/word/2010/wordprocessingGroup" xmlns:wpi="http://schemas.microsoft.com/office/word/2010/wordprocessingInk" xmlns:wne="http://schemas.microsoft.com/office/word/2006/wordml" xmlns:wps="http://schemas.microsoft.com/office/word/2010/wordprocessingShape" mc:Ignorable="w14 w15 wp14">
+  <w:abstractNum w:abstractNumId="0">
     <w:nsid w:val="4A0F70E6"/>
     <w:multiLevelType w:val="hybridMultilevel"/>
     <w:tmpl w:val="12C69D1E"/>
@@ -261,7 +143,7 @@
 </file>
 
 <file path=word/styles.xml><?xml version="1.0" encoding="utf-8"?>
-<w:styles xmlns:mc="http://schemas.openxmlformats.org/markup-compatibility/2006" xmlns:r="http://schemas.openxmlformats.org/officeDocument/2006/relationships" xmlns:w="http://schemas.openxmlformats.org/wordprocessingml/2006/main" xmlns:w14="http://schemas.microsoft.com/office/word/2010/wordml" xmlns:w15="http://schemas.microsoft.com/office/word/2012/wordml" xmlns:w16cid="http://schemas.microsoft.com/office/word/2016/wordml/cid" xmlns:w16se="http://schemas.microsoft.com/office/word/2015/wordml/symex" mc:Ignorable="w14 w15 w16se w16cid">
+<w:styles xmlns:mc="http://schemas.openxmlformats.org/markup-compatibility/2006" xmlns:r="http://schemas.openxmlformats.org/officeDocument/2006/relationships" xmlns:w="http://schemas.openxmlformats.org/wordprocessingml/2006/main" xmlns:w14="http://schemas.microsoft.com/office/word/2010/wordml" xmlns:w15="http://schemas.microsoft.com/office/word/2012/wordml" mc:Ignorable="w14 w15">
   <w:docDefaults>
     <w:rPrDefault>
       <w:rPr>
@@ -277,7 +159,7 @@
       </w:pPr>
     </w:pPrDefault>
   </w:docDefaults>
-  <w:latentStyles w:defLockedState="0" w:defUIPriority="99" w:defSemiHidden="0" w:defUnhideWhenUsed="0" w:defQFormat="0" w:count="375">
+  <w:latentStyles w:defLockedState="0" w:defUIPriority="99" w:defSemiHidden="0" w:defUnhideWhenUsed="0" w:defQFormat="0" w:count="371">
     <w:lsdException w:name="Normal" w:uiPriority="0" w:qFormat="1"/>
     <w:lsdException w:name="heading 1" w:uiPriority="9" w:qFormat="1"/>
     <w:lsdException w:name="heading 2" w:semiHidden="1" w:uiPriority="9" w:unhideWhenUsed="1" w:qFormat="1"/>
@@ -383,6 +265,7 @@
     <w:lsdException w:name="HTML Sample" w:semiHidden="1" w:unhideWhenUsed="1"/>
     <w:lsdException w:name="HTML Typewriter" w:semiHidden="1" w:unhideWhenUsed="1"/>
     <w:lsdException w:name="HTML Variable" w:semiHidden="1" w:unhideWhenUsed="1"/>
+    <w:lsdException w:name="Normal Table" w:semiHidden="1" w:unhideWhenUsed="1"/>
     <w:lsdException w:name="annotation subject" w:semiHidden="1" w:unhideWhenUsed="1"/>
     <w:lsdException w:name="No List" w:semiHidden="1" w:unhideWhenUsed="1"/>
     <w:lsdException w:name="Outline List 1" w:semiHidden="1" w:unhideWhenUsed="1"/>
@@ -429,8 +312,10 @@
     <w:lsdException w:name="Table Subtle 2" w:semiHidden="1" w:unhideWhenUsed="1"/>
     <w:lsdException w:name="Table Web 1" w:semiHidden="1" w:unhideWhenUsed="1"/>
     <w:lsdException w:name="Table Web 2" w:semiHidden="1" w:unhideWhenUsed="1"/>
+    <w:lsdException w:name="Table Web 3" w:semiHidden="1" w:unhideWhenUsed="1"/>
     <w:lsdException w:name="Balloon Text" w:semiHidden="1" w:unhideWhenUsed="1"/>
     <w:lsdException w:name="Table Grid" w:uiPriority="39"/>
+    <w:lsdException w:name="Table Theme" w:semiHidden="1" w:unhideWhenUsed="1"/>
     <w:lsdException w:name="Placeholder Text" w:semiHidden="1"/>
     <w:lsdException w:name="No Spacing" w:uiPriority="1" w:qFormat="1"/>
     <w:lsdException w:name="Light Shading" w:uiPriority="60"/>
@@ -646,10 +531,6 @@
     <w:lsdException w:name="List Table 5 Dark Accent 6" w:uiPriority="50"/>
     <w:lsdException w:name="List Table 6 Colorful Accent 6" w:uiPriority="51"/>
     <w:lsdException w:name="List Table 7 Colorful Accent 6" w:uiPriority="52"/>
-    <w:lsdException w:name="Mention" w:semiHidden="1" w:unhideWhenUsed="1"/>
-    <w:lsdException w:name="Smart Hyperlink" w:semiHidden="1" w:unhideWhenUsed="1"/>
-    <w:lsdException w:name="Hashtag" w:semiHidden="1" w:unhideWhenUsed="1"/>
-    <w:lsdException w:name="Unresolved Mention" w:semiHidden="1" w:unhideWhenUsed="1"/>
   </w:latentStyles>
   <w:style w:type="paragraph" w:default="1" w:styleId="Normal">
     <w:name w:val="Normal"/>

</xml_diff>